<commit_message>
i did a simple change
</commit_message>
<xml_diff>
--- a/Problem1/SP18-CMPSC125-Lab1(1).docx
+++ b/Problem1/SP18-CMPSC125-Lab1(1).docx
@@ -25,7 +25,7 @@
           <w:sz w:val="22"/>
           <w:shd w:fill="auto" w:val="clear"/>
         </w:rPr>
-        <w:t xml:space="preserve">CMPSC125 in-class Lab Assignbment 1</w:t>
+        <w:t xml:space="preserve"> CMPSC125 in-class Lab Assignbment 1</w:t>
       </w:r>
     </w:p>
     <w:p>
@@ -324,8 +324,8 @@
             </w:tcBorders>
             <w:shd w:color="000000" w:fill="ffffff" w:val="clear"/>
             <w:tcMar>
-              <w:left w:w="7" w:type="dxa"/>
-              <w:right w:w="7" w:type="dxa"/>
+              <w:left w:w="6" w:type="dxa"/>
+              <w:right w:w="6" w:type="dxa"/>
             </w:tcMar>
             <w:vAlign w:val="center"/>
           </w:tcPr>
@@ -340,7 +340,6 @@
                 <w:spacing w:val="0"/>
                 <w:position w:val="0"/>
                 <w:sz w:val="22"/>
-                <w:shd w:fill="auto" w:val="clear"/>
               </w:rPr>
             </w:pPr>
             <w:r>
@@ -368,8 +367,8 @@
             </w:tcBorders>
             <w:shd w:color="000000" w:fill="ffffff" w:val="clear"/>
             <w:tcMar>
-              <w:left w:w="7" w:type="dxa"/>
-              <w:right w:w="7" w:type="dxa"/>
+              <w:left w:w="6" w:type="dxa"/>
+              <w:right w:w="6" w:type="dxa"/>
             </w:tcMar>
             <w:vAlign w:val="center"/>
           </w:tcPr>
@@ -384,7 +383,6 @@
                 <w:spacing w:val="0"/>
                 <w:position w:val="0"/>
                 <w:sz w:val="22"/>
-                <w:shd w:fill="auto" w:val="clear"/>
               </w:rPr>
             </w:pPr>
             <w:r>
@@ -412,8 +410,8 @@
             </w:tcBorders>
             <w:shd w:color="000000" w:fill="ffffff" w:val="clear"/>
             <w:tcMar>
-              <w:left w:w="7" w:type="dxa"/>
-              <w:right w:w="7" w:type="dxa"/>
+              <w:left w:w="6" w:type="dxa"/>
+              <w:right w:w="6" w:type="dxa"/>
             </w:tcMar>
             <w:vAlign w:val="center"/>
           </w:tcPr>
@@ -428,7 +426,6 @@
                 <w:spacing w:val="0"/>
                 <w:position w:val="0"/>
                 <w:sz w:val="22"/>
-                <w:shd w:fill="auto" w:val="clear"/>
               </w:rPr>
             </w:pPr>
             <w:r>
@@ -462,8 +459,8 @@
             </w:tcBorders>
             <w:shd w:color="000000" w:fill="ffffff" w:val="clear"/>
             <w:tcMar>
-              <w:left w:w="7" w:type="dxa"/>
-              <w:right w:w="7" w:type="dxa"/>
+              <w:left w:w="6" w:type="dxa"/>
+              <w:right w:w="6" w:type="dxa"/>
             </w:tcMar>
             <w:vAlign w:val="center"/>
           </w:tcPr>
@@ -478,7 +475,6 @@
                 <w:spacing w:val="0"/>
                 <w:position w:val="0"/>
                 <w:sz w:val="22"/>
-                <w:shd w:fill="auto" w:val="clear"/>
               </w:rPr>
             </w:pPr>
             <w:r>
@@ -506,8 +502,8 @@
             </w:tcBorders>
             <w:shd w:color="000000" w:fill="ffffff" w:val="clear"/>
             <w:tcMar>
-              <w:left w:w="7" w:type="dxa"/>
-              <w:right w:w="7" w:type="dxa"/>
+              <w:left w:w="6" w:type="dxa"/>
+              <w:right w:w="6" w:type="dxa"/>
             </w:tcMar>
             <w:vAlign w:val="center"/>
           </w:tcPr>
@@ -522,7 +518,6 @@
                 <w:spacing w:val="0"/>
                 <w:position w:val="0"/>
                 <w:sz w:val="22"/>
-                <w:shd w:fill="auto" w:val="clear"/>
               </w:rPr>
             </w:pPr>
             <w:r>
@@ -550,8 +545,8 @@
             </w:tcBorders>
             <w:shd w:color="000000" w:fill="ffffff" w:val="clear"/>
             <w:tcMar>
-              <w:left w:w="7" w:type="dxa"/>
-              <w:right w:w="7" w:type="dxa"/>
+              <w:left w:w="6" w:type="dxa"/>
+              <w:right w:w="6" w:type="dxa"/>
             </w:tcMar>
             <w:vAlign w:val="center"/>
           </w:tcPr>
@@ -566,7 +561,6 @@
                 <w:spacing w:val="0"/>
                 <w:position w:val="0"/>
                 <w:sz w:val="22"/>
-                <w:shd w:fill="auto" w:val="clear"/>
               </w:rPr>
             </w:pPr>
             <w:r>
@@ -600,8 +594,8 @@
             </w:tcBorders>
             <w:shd w:color="000000" w:fill="ffffff" w:val="clear"/>
             <w:tcMar>
-              <w:left w:w="7" w:type="dxa"/>
-              <w:right w:w="7" w:type="dxa"/>
+              <w:left w:w="6" w:type="dxa"/>
+              <w:right w:w="6" w:type="dxa"/>
             </w:tcMar>
             <w:vAlign w:val="center"/>
           </w:tcPr>
@@ -616,7 +610,6 @@
                 <w:spacing w:val="0"/>
                 <w:position w:val="0"/>
                 <w:sz w:val="22"/>
-                <w:shd w:fill="auto" w:val="clear"/>
               </w:rPr>
             </w:pPr>
             <w:r>
@@ -644,8 +637,8 @@
             </w:tcBorders>
             <w:shd w:color="000000" w:fill="ffffff" w:val="clear"/>
             <w:tcMar>
-              <w:left w:w="7" w:type="dxa"/>
-              <w:right w:w="7" w:type="dxa"/>
+              <w:left w:w="6" w:type="dxa"/>
+              <w:right w:w="6" w:type="dxa"/>
             </w:tcMar>
             <w:vAlign w:val="center"/>
           </w:tcPr>
@@ -660,7 +653,6 @@
                 <w:spacing w:val="0"/>
                 <w:position w:val="0"/>
                 <w:sz w:val="22"/>
-                <w:shd w:fill="auto" w:val="clear"/>
               </w:rPr>
             </w:pPr>
             <w:r>
@@ -688,8 +680,8 @@
             </w:tcBorders>
             <w:shd w:color="000000" w:fill="ffffff" w:val="clear"/>
             <w:tcMar>
-              <w:left w:w="7" w:type="dxa"/>
-              <w:right w:w="7" w:type="dxa"/>
+              <w:left w:w="6" w:type="dxa"/>
+              <w:right w:w="6" w:type="dxa"/>
             </w:tcMar>
             <w:vAlign w:val="center"/>
           </w:tcPr>
@@ -704,7 +696,6 @@
                 <w:spacing w:val="0"/>
                 <w:position w:val="0"/>
                 <w:sz w:val="22"/>
-                <w:shd w:fill="auto" w:val="clear"/>
               </w:rPr>
             </w:pPr>
             <w:r>
@@ -738,8 +729,8 @@
             </w:tcBorders>
             <w:shd w:color="000000" w:fill="ffffff" w:val="clear"/>
             <w:tcMar>
-              <w:left w:w="7" w:type="dxa"/>
-              <w:right w:w="7" w:type="dxa"/>
+              <w:left w:w="6" w:type="dxa"/>
+              <w:right w:w="6" w:type="dxa"/>
             </w:tcMar>
             <w:vAlign w:val="center"/>
           </w:tcPr>
@@ -754,7 +745,6 @@
                 <w:spacing w:val="0"/>
                 <w:position w:val="0"/>
                 <w:sz w:val="22"/>
-                <w:shd w:fill="auto" w:val="clear"/>
               </w:rPr>
             </w:pPr>
             <w:r>
@@ -782,8 +772,8 @@
             </w:tcBorders>
             <w:shd w:color="000000" w:fill="ffffff" w:val="clear"/>
             <w:tcMar>
-              <w:left w:w="7" w:type="dxa"/>
-              <w:right w:w="7" w:type="dxa"/>
+              <w:left w:w="6" w:type="dxa"/>
+              <w:right w:w="6" w:type="dxa"/>
             </w:tcMar>
             <w:vAlign w:val="center"/>
           </w:tcPr>
@@ -798,7 +788,6 @@
                 <w:spacing w:val="0"/>
                 <w:position w:val="0"/>
                 <w:sz w:val="22"/>
-                <w:shd w:fill="auto" w:val="clear"/>
               </w:rPr>
             </w:pPr>
             <w:r>
@@ -826,8 +815,8 @@
             </w:tcBorders>
             <w:shd w:color="000000" w:fill="ffffff" w:val="clear"/>
             <w:tcMar>
-              <w:left w:w="7" w:type="dxa"/>
-              <w:right w:w="7" w:type="dxa"/>
+              <w:left w:w="6" w:type="dxa"/>
+              <w:right w:w="6" w:type="dxa"/>
             </w:tcMar>
             <w:vAlign w:val="center"/>
           </w:tcPr>
@@ -842,7 +831,6 @@
                 <w:spacing w:val="0"/>
                 <w:position w:val="0"/>
                 <w:sz w:val="22"/>
-                <w:shd w:fill="auto" w:val="clear"/>
               </w:rPr>
             </w:pPr>
             <w:r>
@@ -876,8 +864,8 @@
             </w:tcBorders>
             <w:shd w:color="000000" w:fill="ffffff" w:val="clear"/>
             <w:tcMar>
-              <w:left w:w="7" w:type="dxa"/>
-              <w:right w:w="7" w:type="dxa"/>
+              <w:left w:w="6" w:type="dxa"/>
+              <w:right w:w="6" w:type="dxa"/>
             </w:tcMar>
             <w:vAlign w:val="center"/>
           </w:tcPr>
@@ -892,7 +880,6 @@
                 <w:spacing w:val="0"/>
                 <w:position w:val="0"/>
                 <w:sz w:val="22"/>
-                <w:shd w:fill="auto" w:val="clear"/>
               </w:rPr>
             </w:pPr>
             <w:r>
@@ -920,8 +907,8 @@
             </w:tcBorders>
             <w:shd w:color="000000" w:fill="ffffff" w:val="clear"/>
             <w:tcMar>
-              <w:left w:w="7" w:type="dxa"/>
-              <w:right w:w="7" w:type="dxa"/>
+              <w:left w:w="6" w:type="dxa"/>
+              <w:right w:w="6" w:type="dxa"/>
             </w:tcMar>
             <w:vAlign w:val="center"/>
           </w:tcPr>
@@ -936,7 +923,6 @@
                 <w:spacing w:val="0"/>
                 <w:position w:val="0"/>
                 <w:sz w:val="22"/>
-                <w:shd w:fill="auto" w:val="clear"/>
               </w:rPr>
             </w:pPr>
             <w:r>
@@ -964,8 +950,8 @@
             </w:tcBorders>
             <w:shd w:color="000000" w:fill="ffffff" w:val="clear"/>
             <w:tcMar>
-              <w:left w:w="7" w:type="dxa"/>
-              <w:right w:w="7" w:type="dxa"/>
+              <w:left w:w="6" w:type="dxa"/>
+              <w:right w:w="6" w:type="dxa"/>
             </w:tcMar>
             <w:vAlign w:val="center"/>
           </w:tcPr>
@@ -980,7 +966,6 @@
                 <w:spacing w:val="0"/>
                 <w:position w:val="0"/>
                 <w:sz w:val="22"/>
-                <w:shd w:fill="auto" w:val="clear"/>
               </w:rPr>
             </w:pPr>
             <w:r>
@@ -1014,8 +999,8 @@
             </w:tcBorders>
             <w:shd w:color="000000" w:fill="ffffff" w:val="clear"/>
             <w:tcMar>
-              <w:left w:w="7" w:type="dxa"/>
-              <w:right w:w="7" w:type="dxa"/>
+              <w:left w:w="6" w:type="dxa"/>
+              <w:right w:w="6" w:type="dxa"/>
             </w:tcMar>
             <w:vAlign w:val="center"/>
           </w:tcPr>
@@ -1030,7 +1015,6 @@
                 <w:spacing w:val="0"/>
                 <w:position w:val="0"/>
                 <w:sz w:val="22"/>
-                <w:shd w:fill="auto" w:val="clear"/>
               </w:rPr>
             </w:pPr>
             <w:r>
@@ -1058,8 +1042,8 @@
             </w:tcBorders>
             <w:shd w:color="000000" w:fill="ffffff" w:val="clear"/>
             <w:tcMar>
-              <w:left w:w="7" w:type="dxa"/>
-              <w:right w:w="7" w:type="dxa"/>
+              <w:left w:w="6" w:type="dxa"/>
+              <w:right w:w="6" w:type="dxa"/>
             </w:tcMar>
             <w:vAlign w:val="center"/>
           </w:tcPr>
@@ -1074,7 +1058,6 @@
                 <w:spacing w:val="0"/>
                 <w:position w:val="0"/>
                 <w:sz w:val="22"/>
-                <w:shd w:fill="auto" w:val="clear"/>
               </w:rPr>
             </w:pPr>
             <w:r>
@@ -1102,8 +1085,8 @@
             </w:tcBorders>
             <w:shd w:color="000000" w:fill="ffffff" w:val="clear"/>
             <w:tcMar>
-              <w:left w:w="7" w:type="dxa"/>
-              <w:right w:w="7" w:type="dxa"/>
+              <w:left w:w="6" w:type="dxa"/>
+              <w:right w:w="6" w:type="dxa"/>
             </w:tcMar>
             <w:vAlign w:val="center"/>
           </w:tcPr>
@@ -1118,7 +1101,6 @@
                 <w:spacing w:val="0"/>
                 <w:position w:val="0"/>
                 <w:sz w:val="22"/>
-                <w:shd w:fill="auto" w:val="clear"/>
               </w:rPr>
             </w:pPr>
             <w:r>
@@ -1152,8 +1134,8 @@
             </w:tcBorders>
             <w:shd w:color="000000" w:fill="ffffff" w:val="clear"/>
             <w:tcMar>
-              <w:left w:w="7" w:type="dxa"/>
-              <w:right w:w="7" w:type="dxa"/>
+              <w:left w:w="6" w:type="dxa"/>
+              <w:right w:w="6" w:type="dxa"/>
             </w:tcMar>
             <w:vAlign w:val="center"/>
           </w:tcPr>
@@ -1168,7 +1150,6 @@
                 <w:spacing w:val="0"/>
                 <w:position w:val="0"/>
                 <w:sz w:val="22"/>
-                <w:shd w:fill="auto" w:val="clear"/>
               </w:rPr>
             </w:pPr>
             <w:r>
@@ -1196,8 +1177,8 @@
             </w:tcBorders>
             <w:shd w:color="000000" w:fill="ffffff" w:val="clear"/>
             <w:tcMar>
-              <w:left w:w="7" w:type="dxa"/>
-              <w:right w:w="7" w:type="dxa"/>
+              <w:left w:w="6" w:type="dxa"/>
+              <w:right w:w="6" w:type="dxa"/>
             </w:tcMar>
             <w:vAlign w:val="center"/>
           </w:tcPr>
@@ -1212,7 +1193,6 @@
                 <w:spacing w:val="0"/>
                 <w:position w:val="0"/>
                 <w:sz w:val="22"/>
-                <w:shd w:fill="auto" w:val="clear"/>
               </w:rPr>
             </w:pPr>
             <w:r>
@@ -1240,8 +1220,8 @@
             </w:tcBorders>
             <w:shd w:color="000000" w:fill="ffffff" w:val="clear"/>
             <w:tcMar>
-              <w:left w:w="7" w:type="dxa"/>
-              <w:right w:w="7" w:type="dxa"/>
+              <w:left w:w="6" w:type="dxa"/>
+              <w:right w:w="6" w:type="dxa"/>
             </w:tcMar>
             <w:vAlign w:val="center"/>
           </w:tcPr>
@@ -1256,7 +1236,6 @@
                 <w:spacing w:val="0"/>
                 <w:position w:val="0"/>
                 <w:sz w:val="22"/>
-                <w:shd w:fill="auto" w:val="clear"/>
               </w:rPr>
             </w:pPr>
             <w:r>
@@ -1290,8 +1269,8 @@
             </w:tcBorders>
             <w:shd w:color="000000" w:fill="ffffff" w:val="clear"/>
             <w:tcMar>
-              <w:left w:w="7" w:type="dxa"/>
-              <w:right w:w="7" w:type="dxa"/>
+              <w:left w:w="6" w:type="dxa"/>
+              <w:right w:w="6" w:type="dxa"/>
             </w:tcMar>
             <w:vAlign w:val="center"/>
           </w:tcPr>
@@ -1306,7 +1285,6 @@
                 <w:spacing w:val="0"/>
                 <w:position w:val="0"/>
                 <w:sz w:val="22"/>
-                <w:shd w:fill="auto" w:val="clear"/>
               </w:rPr>
             </w:pPr>
             <w:r>
@@ -1334,8 +1312,8 @@
             </w:tcBorders>
             <w:shd w:color="000000" w:fill="ffffff" w:val="clear"/>
             <w:tcMar>
-              <w:left w:w="7" w:type="dxa"/>
-              <w:right w:w="7" w:type="dxa"/>
+              <w:left w:w="6" w:type="dxa"/>
+              <w:right w:w="6" w:type="dxa"/>
             </w:tcMar>
             <w:vAlign w:val="center"/>
           </w:tcPr>
@@ -1350,7 +1328,6 @@
                 <w:spacing w:val="0"/>
                 <w:position w:val="0"/>
                 <w:sz w:val="22"/>
-                <w:shd w:fill="auto" w:val="clear"/>
               </w:rPr>
             </w:pPr>
             <w:r>
@@ -1378,8 +1355,8 @@
             </w:tcBorders>
             <w:shd w:color="000000" w:fill="ffffff" w:val="clear"/>
             <w:tcMar>
-              <w:left w:w="7" w:type="dxa"/>
-              <w:right w:w="7" w:type="dxa"/>
+              <w:left w:w="6" w:type="dxa"/>
+              <w:right w:w="6" w:type="dxa"/>
             </w:tcMar>
             <w:vAlign w:val="center"/>
           </w:tcPr>
@@ -1394,7 +1371,6 @@
                 <w:spacing w:val="0"/>
                 <w:position w:val="0"/>
                 <w:sz w:val="22"/>
-                <w:shd w:fill="auto" w:val="clear"/>
               </w:rPr>
             </w:pPr>
             <w:r>
@@ -2242,8 +2218,8 @@
         </w:rPr>
       </w:pPr>
       <w:r>
-        <w:object w:dxaOrig="3334" w:dyaOrig="1919">
-          <v:rect xmlns:o="urn:schemas-microsoft-com:office:office" xmlns:v="urn:schemas-microsoft-com:vml" id="rectole0000000000" style="width:166.700000pt;height:95.950000pt" o:preferrelative="t" o:ole="">
+        <w:object w:dxaOrig="3381" w:dyaOrig="1944">
+          <v:rect xmlns:o="urn:schemas-microsoft-com:office:office" xmlns:v="urn:schemas-microsoft-com:vml" id="rectole0000000000" style="width:169.050000pt;height:97.200000pt" o:preferrelative="t" o:ole="">
             <o:lock v:ext="edit"/>
             <v:imagedata xmlns:r="http://schemas.openxmlformats.org/officeDocument/2006/relationships" r:id="docRId1" o:title=""/>
           </v:rect>

</xml_diff>